<commit_message>
added project stage 1
</commit_message>
<xml_diff>
--- a/project-personal/stage1/report/report.docx
+++ b/project-personal/stage1/report/report.docx
@@ -60,6 +60,12 @@
       </w:r>
       <w:r>
         <w:t xml:space="preserve">Вячеславовна</w:t>
+      </w:r>
+      <w:r>
+        <w:t xml:space="preserve"> </w:t>
+      </w:r>
+      <w:r>
+        <w:t xml:space="preserve">НПИбд-02-22</w:t>
       </w:r>
     </w:p>
     <w:sdt>

</xml_diff>